<commit_message>
Aggiornate le date delle Baseline.
</commit_message>
<xml_diff>
--- a/docs/Project Work UIIP - Sistema Editoriale 1.1.docx
+++ b/docs/Project Work UIIP - Sistema Editoriale 1.1.docx
@@ -2265,8 +2265,6 @@
       <w:r>
         <w:fldChar w:fldCharType="separate"/>
       </w:r>
-      <w:bookmarkStart w:id="0" w:name="_GoBack"/>
-      <w:bookmarkEnd w:id="0"/>
       <w:r>
         <w:rPr>
           <w:noProof/>
@@ -3519,12 +3517,13 @@
           <w:noProof/>
           <w:sz w:val="22"/>
           <w:szCs w:val="22"/>
-          <w:lang w:eastAsia="it-IT"/>
-        </w:rPr>
-      </w:pPr>
-      <w:r>
-        <w:rPr>
-          <w:noProof/>
+          <w:lang w:val="en-US" w:eastAsia="it-IT"/>
+        </w:rPr>
+      </w:pPr>
+      <w:r>
+        <w:rPr>
+          <w:noProof/>
+          <w:lang w:val="en-US"/>
         </w:rPr>
         <w:t>4.1.2</w:t>
       </w:r>
@@ -3534,19 +3533,21 @@
           <w:noProof/>
           <w:sz w:val="22"/>
           <w:szCs w:val="22"/>
-          <w:lang w:eastAsia="it-IT"/>
+          <w:lang w:val="en-US" w:eastAsia="it-IT"/>
         </w:rPr>
         <w:tab/>
       </w:r>
       <w:r>
         <w:rPr>
           <w:noProof/>
+          <w:lang w:val="en-US"/>
         </w:rPr>
         <w:t>Crea Account</w:t>
       </w:r>
       <w:r>
         <w:rPr>
           <w:noProof/>
+          <w:lang w:val="en-US"/>
         </w:rPr>
         <w:tab/>
       </w:r>
@@ -3559,6 +3560,7 @@
       <w:r>
         <w:rPr>
           <w:noProof/>
+          <w:lang w:val="en-US"/>
         </w:rPr>
         <w:instrText xml:space="preserve"> PAGEREF _Toc353197658 \h </w:instrText>
       </w:r>
@@ -3576,6 +3578,7 @@
       <w:r>
         <w:rPr>
           <w:noProof/>
+          <w:lang w:val="en-US"/>
         </w:rPr>
         <w:t>21</w:t>
       </w:r>
@@ -3598,12 +3601,13 @@
           <w:noProof/>
           <w:sz w:val="22"/>
           <w:szCs w:val="22"/>
-          <w:lang w:eastAsia="it-IT"/>
-        </w:rPr>
-      </w:pPr>
-      <w:r>
-        <w:rPr>
-          <w:noProof/>
+          <w:lang w:val="en-US" w:eastAsia="it-IT"/>
+        </w:rPr>
+      </w:pPr>
+      <w:r>
+        <w:rPr>
+          <w:noProof/>
+          <w:lang w:val="en-US"/>
         </w:rPr>
         <w:t>4.1.3</w:t>
       </w:r>
@@ -3613,19 +3617,21 @@
           <w:noProof/>
           <w:sz w:val="22"/>
           <w:szCs w:val="22"/>
-          <w:lang w:eastAsia="it-IT"/>
+          <w:lang w:val="en-US" w:eastAsia="it-IT"/>
         </w:rPr>
         <w:tab/>
       </w:r>
       <w:r>
         <w:rPr>
           <w:noProof/>
+          <w:lang w:val="en-US"/>
         </w:rPr>
         <w:t>Modifica Account</w:t>
       </w:r>
       <w:r>
         <w:rPr>
           <w:noProof/>
+          <w:lang w:val="en-US"/>
         </w:rPr>
         <w:tab/>
       </w:r>
@@ -3638,6 +3644,7 @@
       <w:r>
         <w:rPr>
           <w:noProof/>
+          <w:lang w:val="en-US"/>
         </w:rPr>
         <w:instrText xml:space="preserve"> PAGEREF _Toc353197659 \h </w:instrText>
       </w:r>
@@ -3655,6 +3662,7 @@
       <w:r>
         <w:rPr>
           <w:noProof/>
+          <w:lang w:val="en-US"/>
         </w:rPr>
         <w:t>21</w:t>
       </w:r>
@@ -3677,12 +3685,13 @@
           <w:noProof/>
           <w:sz w:val="22"/>
           <w:szCs w:val="22"/>
-          <w:lang w:eastAsia="it-IT"/>
-        </w:rPr>
-      </w:pPr>
-      <w:r>
-        <w:rPr>
-          <w:noProof/>
+          <w:lang w:val="en-US" w:eastAsia="it-IT"/>
+        </w:rPr>
+      </w:pPr>
+      <w:r>
+        <w:rPr>
+          <w:noProof/>
+          <w:lang w:val="en-US"/>
         </w:rPr>
         <w:t>4.1.4</w:t>
       </w:r>
@@ -3692,19 +3701,21 @@
           <w:noProof/>
           <w:sz w:val="22"/>
           <w:szCs w:val="22"/>
-          <w:lang w:eastAsia="it-IT"/>
+          <w:lang w:val="en-US" w:eastAsia="it-IT"/>
         </w:rPr>
         <w:tab/>
       </w:r>
       <w:r>
         <w:rPr>
           <w:noProof/>
+          <w:lang w:val="en-US"/>
         </w:rPr>
         <w:t>Cancella Account</w:t>
       </w:r>
       <w:r>
         <w:rPr>
           <w:noProof/>
+          <w:lang w:val="en-US"/>
         </w:rPr>
         <w:tab/>
       </w:r>
@@ -3717,6 +3728,7 @@
       <w:r>
         <w:rPr>
           <w:noProof/>
+          <w:lang w:val="en-US"/>
         </w:rPr>
         <w:instrText xml:space="preserve"> PAGEREF _Toc353197660 \h </w:instrText>
       </w:r>
@@ -3734,6 +3746,7 @@
       <w:r>
         <w:rPr>
           <w:noProof/>
+          <w:lang w:val="en-US"/>
         </w:rPr>
         <w:t>21</w:t>
       </w:r>
@@ -5272,27 +5285,27 @@
         <w:pStyle w:val="Titolo1"/>
         <w:jc w:val="both"/>
       </w:pPr>
-      <w:bookmarkStart w:id="1" w:name="__RefHeading__1_1134810193"/>
-      <w:bookmarkStart w:id="2" w:name="_Toc353197643"/>
-      <w:bookmarkEnd w:id="1"/>
+      <w:bookmarkStart w:id="0" w:name="__RefHeading__1_1134810193"/>
+      <w:bookmarkStart w:id="1" w:name="_Toc353197643"/>
+      <w:bookmarkEnd w:id="0"/>
       <w:r>
         <w:lastRenderedPageBreak/>
         <w:t>Introduzione</w:t>
       </w:r>
+      <w:bookmarkEnd w:id="1"/>
+    </w:p>
+    <w:p>
+      <w:pPr>
+        <w:pStyle w:val="Titolo2"/>
+      </w:pPr>
+      <w:bookmarkStart w:id="2" w:name="_Toc353197644"/>
+      <w:r>
+        <w:t xml:space="preserve">Scopo del </w:t>
+      </w:r>
+      <w:r>
+        <w:t>Documento</w:t>
+      </w:r>
       <w:bookmarkEnd w:id="2"/>
-    </w:p>
-    <w:p>
-      <w:pPr>
-        <w:pStyle w:val="Titolo2"/>
-      </w:pPr>
-      <w:bookmarkStart w:id="3" w:name="_Toc353197644"/>
-      <w:r>
-        <w:t xml:space="preserve">Scopo del </w:t>
-      </w:r>
-      <w:r>
-        <w:t>Documento</w:t>
-      </w:r>
-      <w:bookmarkEnd w:id="3"/>
       <w:r>
         <w:t xml:space="preserve"> </w:t>
       </w:r>
@@ -5349,13 +5362,13 @@
       <w:pPr>
         <w:pStyle w:val="Titolo2"/>
       </w:pPr>
-      <w:bookmarkStart w:id="4" w:name="__RefHeading__3_1134810193"/>
-      <w:bookmarkStart w:id="5" w:name="_Toc353197645"/>
+      <w:bookmarkStart w:id="3" w:name="__RefHeading__3_1134810193"/>
+      <w:bookmarkStart w:id="4" w:name="_Toc353197645"/>
+      <w:bookmarkEnd w:id="3"/>
+      <w:r>
+        <w:t>Scopo del Progetto</w:t>
+      </w:r>
       <w:bookmarkEnd w:id="4"/>
-      <w:r>
-        <w:t>Scopo del Progetto</w:t>
-      </w:r>
-      <w:bookmarkEnd w:id="5"/>
       <w:r>
         <w:t xml:space="preserve"> </w:t>
       </w:r>
@@ -5469,15 +5482,15 @@
         <w:pageBreakBefore w:val="0"/>
         <w:jc w:val="both"/>
       </w:pPr>
-      <w:bookmarkStart w:id="6" w:name="__RefHeading__5_1134810193"/>
-      <w:bookmarkStart w:id="7" w:name="__RefHeading__7_1134810193"/>
-      <w:bookmarkStart w:id="8" w:name="_Toc353197646"/>
+      <w:bookmarkStart w:id="5" w:name="__RefHeading__5_1134810193"/>
+      <w:bookmarkStart w:id="6" w:name="__RefHeading__7_1134810193"/>
+      <w:bookmarkStart w:id="7" w:name="_Toc353197646"/>
+      <w:bookmarkEnd w:id="5"/>
       <w:bookmarkEnd w:id="6"/>
+      <w:r>
+        <w:t>Descrizione generale</w:t>
+      </w:r>
       <w:bookmarkEnd w:id="7"/>
-      <w:r>
-        <w:t>Descrizione generale</w:t>
-      </w:r>
-      <w:bookmarkEnd w:id="8"/>
     </w:p>
     <w:p>
       <w:pPr>
@@ -5645,23 +5658,23 @@
       <w:pPr>
         <w:jc w:val="both"/>
       </w:pPr>
-      <w:bookmarkStart w:id="9" w:name="__RefHeading__9_1134810193"/>
+      <w:bookmarkStart w:id="8" w:name="__RefHeading__9_1134810193"/>
+      <w:bookmarkEnd w:id="8"/>
+    </w:p>
+    <w:p>
+      <w:pPr>
+        <w:jc w:val="both"/>
+      </w:pPr>
+    </w:p>
+    <w:p>
+      <w:pPr>
+        <w:pStyle w:val="Titolo2"/>
+      </w:pPr>
+      <w:bookmarkStart w:id="9" w:name="_Toc353197647"/>
+      <w:r>
+        <w:t>Specifiche da implementare</w:t>
+      </w:r>
       <w:bookmarkEnd w:id="9"/>
-    </w:p>
-    <w:p>
-      <w:pPr>
-        <w:jc w:val="both"/>
-      </w:pPr>
-    </w:p>
-    <w:p>
-      <w:pPr>
-        <w:pStyle w:val="Titolo2"/>
-      </w:pPr>
-      <w:bookmarkStart w:id="10" w:name="_Toc353197647"/>
-      <w:r>
-        <w:t>Specifiche da implementare</w:t>
-      </w:r>
-      <w:bookmarkEnd w:id="10"/>
     </w:p>
     <w:p>
       <w:pPr>
@@ -6362,8 +6375,8 @@
           <w:szCs w:val="20"/>
         </w:rPr>
       </w:pPr>
-      <w:bookmarkStart w:id="11" w:name="__RefHeading__11_1134810193"/>
-      <w:bookmarkEnd w:id="11"/>
+      <w:bookmarkStart w:id="10" w:name="__RefHeading__11_1134810193"/>
+      <w:bookmarkEnd w:id="10"/>
       <w:r>
         <w:br w:type="page"/>
       </w:r>
@@ -6372,12 +6385,12 @@
       <w:pPr>
         <w:pStyle w:val="Titolo2"/>
       </w:pPr>
-      <w:bookmarkStart w:id="12" w:name="_Toc353197648"/>
+      <w:bookmarkStart w:id="11" w:name="_Toc353197648"/>
       <w:r>
         <w:lastRenderedPageBreak/>
         <w:t>Architettura</w:t>
       </w:r>
-      <w:bookmarkEnd w:id="12"/>
+      <w:bookmarkEnd w:id="11"/>
     </w:p>
     <w:p>
       <w:pPr>
@@ -6956,21 +6969,7 @@
         <w:rPr>
           <w:sz w:val="20"/>
         </w:rPr>
-        <w:t xml:space="preserve">un qualsiasi </w:t>
-      </w:r>
-      <w:proofErr w:type="spellStart"/>
-      <w:r>
-        <w:rPr>
-          <w:sz w:val="20"/>
-        </w:rPr>
-        <w:t>framework</w:t>
-      </w:r>
-      <w:proofErr w:type="spellEnd"/>
-      <w:r>
-        <w:rPr>
-          <w:sz w:val="20"/>
-        </w:rPr>
-        <w:t xml:space="preserve"> </w:t>
+        <w:t xml:space="preserve">un qualsiasi framework </w:t>
       </w:r>
       <w:proofErr w:type="spellStart"/>
       <w:r>
@@ -7351,21 +7350,7 @@
         <w:rPr>
           <w:sz w:val="20"/>
         </w:rPr>
-        <w:t xml:space="preserve"> devono essere dei processi Java che tramite l’utilizzo del </w:t>
-      </w:r>
-      <w:proofErr w:type="spellStart"/>
-      <w:r>
-        <w:rPr>
-          <w:sz w:val="20"/>
-        </w:rPr>
-        <w:t>framework</w:t>
-      </w:r>
-      <w:proofErr w:type="spellEnd"/>
-      <w:r>
-        <w:rPr>
-          <w:sz w:val="20"/>
-        </w:rPr>
-        <w:t xml:space="preserve"> </w:t>
+        <w:t xml:space="preserve"> devono essere dei processi Java che tramite l’utilizzo del framework </w:t>
       </w:r>
       <w:proofErr w:type="spellStart"/>
       <w:r>
@@ -7410,11 +7395,11 @@
       <w:pPr>
         <w:pStyle w:val="Titolo2"/>
       </w:pPr>
-      <w:bookmarkStart w:id="13" w:name="_Toc353197649"/>
+      <w:bookmarkStart w:id="12" w:name="_Toc353197649"/>
       <w:r>
         <w:t>Business Data Model</w:t>
       </w:r>
-      <w:bookmarkEnd w:id="13"/>
+      <w:bookmarkEnd w:id="12"/>
     </w:p>
     <w:p>
       <w:pPr>
@@ -9061,49 +9046,49 @@
         <w:pStyle w:val="Titolo1"/>
         <w:jc w:val="both"/>
       </w:pPr>
-      <w:bookmarkStart w:id="14" w:name="__RefHeading__15_1134810193"/>
-      <w:bookmarkStart w:id="15" w:name="_Toc353197650"/>
-      <w:bookmarkEnd w:id="14"/>
+      <w:bookmarkStart w:id="13" w:name="__RefHeading__15_1134810193"/>
+      <w:bookmarkStart w:id="14" w:name="_Toc353197650"/>
+      <w:bookmarkEnd w:id="13"/>
       <w:r>
         <w:lastRenderedPageBreak/>
         <w:t>Organizzazione di Progetto</w:t>
       </w:r>
+      <w:bookmarkEnd w:id="14"/>
+    </w:p>
+    <w:p>
+      <w:pPr>
+        <w:jc w:val="both"/>
+        <w:rPr>
+          <w:rFonts w:ascii="Verdana" w:hAnsi="Verdana" w:cs="Arial"/>
+          <w:sz w:val="20"/>
+        </w:rPr>
+      </w:pPr>
+      <w:r>
+        <w:rPr>
+          <w:rFonts w:ascii="Verdana" w:hAnsi="Verdana" w:cs="Arial"/>
+          <w:sz w:val="20"/>
+        </w:rPr>
+        <w:t>Di seguito verrà descritto il ciclo di vita del progetto, il modello temporale con le relative release e la modalità di rilascio.</w:t>
+      </w:r>
+    </w:p>
+    <w:p>
+      <w:pPr>
+        <w:jc w:val="both"/>
+      </w:pPr>
+    </w:p>
+    <w:p>
+      <w:pPr>
+        <w:pStyle w:val="Titolo2"/>
+      </w:pPr>
+      <w:bookmarkStart w:id="15" w:name="_Toc353197651"/>
+      <w:r>
+        <w:t xml:space="preserve">Project Life </w:t>
+      </w:r>
+      <w:proofErr w:type="spellStart"/>
+      <w:r>
+        <w:t>Approach</w:t>
+      </w:r>
       <w:bookmarkEnd w:id="15"/>
-    </w:p>
-    <w:p>
-      <w:pPr>
-        <w:jc w:val="both"/>
-        <w:rPr>
-          <w:rFonts w:ascii="Verdana" w:hAnsi="Verdana" w:cs="Arial"/>
-          <w:sz w:val="20"/>
-        </w:rPr>
-      </w:pPr>
-      <w:r>
-        <w:rPr>
-          <w:rFonts w:ascii="Verdana" w:hAnsi="Verdana" w:cs="Arial"/>
-          <w:sz w:val="20"/>
-        </w:rPr>
-        <w:t>Di seguito verrà descritto il ciclo di vita del progetto, il modello temporale con le relative release e la modalità di rilascio.</w:t>
-      </w:r>
-    </w:p>
-    <w:p>
-      <w:pPr>
-        <w:jc w:val="both"/>
-      </w:pPr>
-    </w:p>
-    <w:p>
-      <w:pPr>
-        <w:pStyle w:val="Titolo2"/>
-      </w:pPr>
-      <w:bookmarkStart w:id="16" w:name="_Toc353197651"/>
-      <w:r>
-        <w:t xml:space="preserve">Project Life </w:t>
-      </w:r>
-      <w:proofErr w:type="spellStart"/>
-      <w:r>
-        <w:t>Approach</w:t>
-      </w:r>
-      <w:bookmarkEnd w:id="16"/>
       <w:proofErr w:type="spellEnd"/>
     </w:p>
     <w:p>
@@ -9322,14 +9307,14 @@
       <w:pPr>
         <w:pStyle w:val="Titolo2"/>
       </w:pPr>
-      <w:bookmarkStart w:id="17" w:name="_Toc343692842"/>
-      <w:bookmarkStart w:id="18" w:name="_Toc353197652"/>
+      <w:bookmarkStart w:id="16" w:name="_Toc343692842"/>
+      <w:bookmarkStart w:id="17" w:name="_Toc353197652"/>
       <w:r>
         <w:lastRenderedPageBreak/>
         <w:t>Modello temporale</w:t>
       </w:r>
+      <w:bookmarkEnd w:id="16"/>
       <w:bookmarkEnd w:id="17"/>
-      <w:bookmarkEnd w:id="18"/>
     </w:p>
     <w:p>
       <w:pPr>
@@ -9401,10 +9386,10 @@
           <w:lang w:eastAsia="it-IT"/>
         </w:rPr>
         <w:drawing>
-          <wp:inline distT="0" distB="0" distL="0" distR="0" wp14:anchorId="0DDB37FD" wp14:editId="2DFF8D26">
-            <wp:extent cx="6120130" cy="1622425"/>
+          <wp:inline distT="0" distB="0" distL="0" distR="0">
+            <wp:extent cx="6120130" cy="1689735"/>
             <wp:effectExtent l="0" t="0" r="0" b="0"/>
-            <wp:docPr id="7" name="Immagine 7"/>
+            <wp:docPr id="27" name="Immagine 27"/>
             <wp:cNvGraphicFramePr>
               <a:graphicFrameLocks xmlns:a="http://schemas.openxmlformats.org/drawingml/2006/main" noChangeAspect="1"/>
             </wp:cNvGraphicFramePr>
@@ -9430,7 +9415,7 @@
                   <pic:spPr>
                     <a:xfrm>
                       <a:off x="0" y="0"/>
-                      <a:ext cx="6120130" cy="1622425"/>
+                      <a:ext cx="6120130" cy="1689735"/>
                     </a:xfrm>
                     <a:prstGeom prst="rect">
                       <a:avLst/>
@@ -9553,7 +9538,7 @@
           <w:rFonts w:ascii="Verdana" w:hAnsi="Verdana" w:cs="Arial"/>
           <w:sz w:val="20"/>
         </w:rPr>
-        <w:t>11</w:t>
+        <w:t>15</w:t>
       </w:r>
       <w:r>
         <w:rPr>
@@ -9685,7 +9670,7 @@
           <w:rFonts w:ascii="Verdana" w:hAnsi="Verdana" w:cs="Arial"/>
           <w:sz w:val="20"/>
         </w:rPr>
-        <w:t>18</w:t>
+        <w:t>22</w:t>
       </w:r>
       <w:r>
         <w:rPr>
@@ -9867,7 +9852,7 @@
           <w:rFonts w:ascii="Verdana" w:hAnsi="Verdana" w:cs="Arial"/>
           <w:sz w:val="20"/>
         </w:rPr>
-        <w:t>02</w:t>
+        <w:t>03</w:t>
       </w:r>
       <w:r>
         <w:rPr>
@@ -10080,7 +10065,16 @@
           <w:rFonts w:ascii="Verdana" w:hAnsi="Verdana" w:cs="Arial"/>
           <w:sz w:val="20"/>
         </w:rPr>
-        <w:t>07/05/2013</w:t>
+        <w:t>07</w:t>
+      </w:r>
+      <w:bookmarkStart w:id="18" w:name="_GoBack"/>
+      <w:bookmarkEnd w:id="18"/>
+      <w:r>
+        <w:rPr>
+          <w:rFonts w:ascii="Verdana" w:hAnsi="Verdana" w:cs="Arial"/>
+          <w:sz w:val="20"/>
+        </w:rPr>
+        <w:t>/05/2013</w:t>
       </w:r>
     </w:p>
     <w:p>
@@ -10742,13 +10736,7 @@
         <w:jc w:val="both"/>
       </w:pPr>
       <w:r>
-        <w:t xml:space="preserve">Per </w:t>
-      </w:r>
-      <w:r>
-        <w:t>la</w:t>
-      </w:r>
-      <w:r>
-        <w:t xml:space="preserve"> gestione del </w:t>
+        <w:t xml:space="preserve">Per la gestione del </w:t>
       </w:r>
       <w:proofErr w:type="spellStart"/>
       <w:r>
@@ -10764,13 +10752,7 @@
       </w:r>
       <w:proofErr w:type="spellEnd"/>
       <w:r>
-        <w:t xml:space="preserve"> ogni utente di ogni gruppo </w:t>
-      </w:r>
-      <w:r>
-        <w:t>deve</w:t>
-      </w:r>
-      <w:r>
-        <w:t>:</w:t>
+        <w:t xml:space="preserve"> ogni utente di ogni gruppo deve:</w:t>
       </w:r>
     </w:p>
     <w:p>
@@ -11133,10 +11115,7 @@
         <w:t>su</w:t>
       </w:r>
       <w:r>
-        <w:t>:</w:t>
-      </w:r>
-      <w:r>
-        <w:t xml:space="preserve"> </w:t>
+        <w:t xml:space="preserve">: </w:t>
       </w:r>
       <w:hyperlink r:id="rId21" w:history="1">
         <w:r>
@@ -12937,10 +12916,7 @@
       </w:r>
       <w:proofErr w:type="spellEnd"/>
       <w:r>
-        <w:t xml:space="preserve"> deve esaminare le richieste di pull aperte</w:t>
-      </w:r>
-      <w:r>
-        <w:t>:</w:t>
+        <w:t xml:space="preserve"> deve esaminare le richieste di pull aperte:</w:t>
       </w:r>
     </w:p>
     <w:p>
@@ -17047,10 +17023,10 @@
             <v:path o:extrusionok="f" gradientshapeok="t" o:connecttype="rect"/>
             <o:lock v:ext="edit" aspectratio="t"/>
           </v:shapetype>
-          <v:shape id="_x0000_i1025" type="#_x0000_t75" style="width:137.25pt;height:40.5pt" o:ole="">
+          <v:shape id="_x0000_i1025" type="#_x0000_t75" style="width:137.1pt;height:40.7pt" o:ole="">
             <v:imagedata r:id="rId43" o:title=""/>
           </v:shape>
-          <o:OLEObject Type="Embed" ProgID="Package" ShapeID="_x0000_i1025" DrawAspect="Content" ObjectID="_1426939476" r:id="rId44"/>
+          <o:OLEObject Type="Embed" ProgID="Package" ShapeID="_x0000_i1025" DrawAspect="Content" ObjectID="_1427016727" r:id="rId44"/>
         </w:object>
       </w:r>
     </w:p>
@@ -17332,10 +17308,10 @@
           <w:rFonts w:ascii="Verdana" w:hAnsi="Verdana"/>
         </w:rPr>
         <w:object w:dxaOrig="3076" w:dyaOrig="810">
-          <v:shape id="_x0000_i1026" type="#_x0000_t75" style="width:153.75pt;height:40.5pt" o:ole="">
+          <v:shape id="_x0000_i1026" type="#_x0000_t75" style="width:154pt;height:40.7pt" o:ole="">
             <v:imagedata r:id="rId45" o:title=""/>
           </v:shape>
-          <o:OLEObject Type="Embed" ProgID="Package" ShapeID="_x0000_i1026" DrawAspect="Content" ObjectID="_1426939477" r:id="rId46"/>
+          <o:OLEObject Type="Embed" ProgID="Package" ShapeID="_x0000_i1026" DrawAspect="Content" ObjectID="_1427016728" r:id="rId46"/>
         </w:object>
       </w:r>
     </w:p>
@@ -18216,7 +18192,7 @@
               <w:sz w:val="18"/>
               <w:szCs w:val="22"/>
             </w:rPr>
-            <w:t>3</w:t>
+            <w:t>10</w:t>
           </w:r>
           <w:r>
             <w:rPr>
@@ -22184,7 +22160,7 @@
 </file>
 
 <file path=customXml/itemProps1.xml><?xml version="1.0" encoding="utf-8"?>
-<ds:datastoreItem xmlns:ds="http://schemas.openxmlformats.org/officeDocument/2006/customXml" ds:itemID="{5E2585BA-2DC2-41E6-8A37-5BB7921B2DE1}">
+<ds:datastoreItem xmlns:ds="http://schemas.openxmlformats.org/officeDocument/2006/customXml" ds:itemID="{BA805729-E06B-49C2-A40C-DB6107B7B22A}">
   <ds:schemaRefs>
     <ds:schemaRef ds:uri="http://schemas.openxmlformats.org/officeDocument/2006/bibliography"/>
   </ds:schemaRefs>

</xml_diff>